<commit_message>
Bugfix: Fixed links in footnotes/endnotes not imported correctly
</commit_message>
<xml_diff>
--- a/pso-docx-ant/src/test/import/cases/endnotes-generate-files/endnotes-generate-files.docx
+++ b/pso-docx-ant/src/test/import/cases/endnotes-generate-files/endnotes-generate-files.docx
@@ -1,6 +1,6 @@
 
 <file path=word/document.xml><?xml version="1.0" encoding="utf-8"?>
-<w:document xmlns:wpc="http://schemas.microsoft.com/office/word/2010/wordprocessingCanvas" xmlns:cx="http://schemas.microsoft.com/office/drawing/2014/chartex" xmlns:cx1="http://schemas.microsoft.com/office/drawing/2015/9/8/chartex" xmlns:cx2="http://schemas.microsoft.com/office/drawing/2015/10/21/chartex" xmlns:cx3="http://schemas.microsoft.com/office/drawing/2016/5/9/chartex" xmlns:cx4="http://schemas.microsoft.com/office/drawing/2016/5/10/chartex" xmlns:cx5="http://schemas.microsoft.com/office/drawing/2016/5/11/chartex" xmlns:cx6="http://schemas.microsoft.com/office/drawing/2016/5/12/chartex" xmlns:cx7="http://schemas.microsoft.com/office/drawing/2016/5/13/chartex" xmlns:cx8="http://schemas.microsoft.com/office/drawing/2016/5/14/chartex" xmlns:mc="http://schemas.openxmlformats.org/markup-compatibility/2006" xmlns:aink="http://schemas.microsoft.com/office/drawing/2016/ink" xmlns:am3d="http://schemas.microsoft.com/office/drawing/2017/model3d" xmlns:o="urn:schemas-microsoft-com:office:office" xmlns:r="http://schemas.openxmlformats.org/officeDocument/2006/relationships" xmlns:m="http://schemas.openxmlformats.org/officeDocument/2006/math" xmlns:v="urn:schemas-microsoft-com:vml" xmlns:wp14="http://schemas.microsoft.com/office/word/2010/wordprocessingDrawing" xmlns:wp="http://schemas.openxmlformats.org/drawingml/2006/wordprocessingDrawing" xmlns:w10="urn:schemas-microsoft-com:office:word" xmlns:w="http://schemas.openxmlformats.org/wordprocessingml/2006/main" xmlns:w14="http://schemas.microsoft.com/office/word/2010/wordml" xmlns:w15="http://schemas.microsoft.com/office/word/2012/wordml" xmlns:w16cid="http://schemas.microsoft.com/office/word/2016/wordml/cid" xmlns:w16se="http://schemas.microsoft.com/office/word/2015/wordml/symex" xmlns:wpg="http://schemas.microsoft.com/office/word/2010/wordprocessingGroup" xmlns:wpi="http://schemas.microsoft.com/office/word/2010/wordprocessingInk" xmlns:wne="http://schemas.microsoft.com/office/word/2006/wordml" xmlns:wps="http://schemas.microsoft.com/office/word/2010/wordprocessingShape" mc:Ignorable="w14 w15 w16se w16cid wp14">
+<w:document xmlns:wpc="http://schemas.microsoft.com/office/word/2010/wordprocessingCanvas" xmlns:cx="http://schemas.microsoft.com/office/drawing/2014/chartex" xmlns:cx1="http://schemas.microsoft.com/office/drawing/2015/9/8/chartex" xmlns:cx2="http://schemas.microsoft.com/office/drawing/2015/10/21/chartex" xmlns:cx3="http://schemas.microsoft.com/office/drawing/2016/5/9/chartex" xmlns:cx4="http://schemas.microsoft.com/office/drawing/2016/5/10/chartex" xmlns:cx5="http://schemas.microsoft.com/office/drawing/2016/5/11/chartex" xmlns:cx6="http://schemas.microsoft.com/office/drawing/2016/5/12/chartex" xmlns:cx7="http://schemas.microsoft.com/office/drawing/2016/5/13/chartex" xmlns:cx8="http://schemas.microsoft.com/office/drawing/2016/5/14/chartex" xmlns:mc="http://schemas.openxmlformats.org/markup-compatibility/2006" xmlns:aink="http://schemas.microsoft.com/office/drawing/2016/ink" xmlns:am3d="http://schemas.microsoft.com/office/drawing/2017/model3d" xmlns:o="urn:schemas-microsoft-com:office:office" xmlns:oel="http://schemas.microsoft.com/office/2019/extlst" xmlns:r="http://schemas.openxmlformats.org/officeDocument/2006/relationships" xmlns:m="http://schemas.openxmlformats.org/officeDocument/2006/math" xmlns:v="urn:schemas-microsoft-com:vml" xmlns:wp14="http://schemas.microsoft.com/office/word/2010/wordprocessingDrawing" xmlns:wp="http://schemas.openxmlformats.org/drawingml/2006/wordprocessingDrawing" xmlns:w10="urn:schemas-microsoft-com:office:word" xmlns:w="http://schemas.openxmlformats.org/wordprocessingml/2006/main" xmlns:w14="http://schemas.microsoft.com/office/word/2010/wordml" xmlns:w15="http://schemas.microsoft.com/office/word/2012/wordml" xmlns:w16cex="http://schemas.microsoft.com/office/word/2018/wordml/cex" xmlns:w16cid="http://schemas.microsoft.com/office/word/2016/wordml/cid" xmlns:w16="http://schemas.microsoft.com/office/word/2018/wordml" xmlns:w16du="http://schemas.microsoft.com/office/word/2023/wordml/word16du" xmlns:w16sdtdh="http://schemas.microsoft.com/office/word/2020/wordml/sdtdatahash" xmlns:w16sdtfl="http://schemas.microsoft.com/office/word/2024/wordml/sdtformatlock" xmlns:w16se="http://schemas.microsoft.com/office/word/2015/wordml/symex" xmlns:wpg="http://schemas.microsoft.com/office/word/2010/wordprocessingGroup" xmlns:wpi="http://schemas.microsoft.com/office/word/2010/wordprocessingInk" xmlns:wne="http://schemas.microsoft.com/office/word/2006/wordml" xmlns:wps="http://schemas.microsoft.com/office/word/2010/wordprocessingShape" mc:Ignorable="w14 w15 w16se w16cid w16 w16cex w16sdtdh w16sdtfl w16du wp14">
   <w:body>
     <w:p>
       <w:pPr>
@@ -83,7 +83,21 @@
         <w:t xml:space="preserve"> </w:t>
       </w:r>
       <w:r>
-        <w:t>in the middle.</w:t>
+        <w:t>in the middle</w:t>
+      </w:r>
+      <w:r>
+        <w:t xml:space="preserve"> with link </w:t>
+      </w:r>
+      <w:hyperlink r:id="rId7" w:history="1">
+        <w:r>
+          <w:rPr>
+            <w:rStyle w:val="Hyperlink"/>
+          </w:rPr>
+          <w:t>example</w:t>
+        </w:r>
+      </w:hyperlink>
+      <w:r>
+        <w:t>.</w:t>
       </w:r>
     </w:p>
     <w:sectPr>
@@ -97,7 +111,7 @@
 </file>
 
 <file path=word/endnotes.xml><?xml version="1.0" encoding="utf-8"?>
-<w:endnotes xmlns:wpc="http://schemas.microsoft.com/office/word/2010/wordprocessingCanvas" xmlns:cx="http://schemas.microsoft.com/office/drawing/2014/chartex" xmlns:cx1="http://schemas.microsoft.com/office/drawing/2015/9/8/chartex" xmlns:cx2="http://schemas.microsoft.com/office/drawing/2015/10/21/chartex" xmlns:cx3="http://schemas.microsoft.com/office/drawing/2016/5/9/chartex" xmlns:cx4="http://schemas.microsoft.com/office/drawing/2016/5/10/chartex" xmlns:cx5="http://schemas.microsoft.com/office/drawing/2016/5/11/chartex" xmlns:cx6="http://schemas.microsoft.com/office/drawing/2016/5/12/chartex" xmlns:cx7="http://schemas.microsoft.com/office/drawing/2016/5/13/chartex" xmlns:cx8="http://schemas.microsoft.com/office/drawing/2016/5/14/chartex" xmlns:mc="http://schemas.openxmlformats.org/markup-compatibility/2006" xmlns:aink="http://schemas.microsoft.com/office/drawing/2016/ink" xmlns:am3d="http://schemas.microsoft.com/office/drawing/2017/model3d" xmlns:o="urn:schemas-microsoft-com:office:office" xmlns:r="http://schemas.openxmlformats.org/officeDocument/2006/relationships" xmlns:m="http://schemas.openxmlformats.org/officeDocument/2006/math" xmlns:v="urn:schemas-microsoft-com:vml" xmlns:wp14="http://schemas.microsoft.com/office/word/2010/wordprocessingDrawing" xmlns:wp="http://schemas.openxmlformats.org/drawingml/2006/wordprocessingDrawing" xmlns:w10="urn:schemas-microsoft-com:office:word" xmlns:w="http://schemas.openxmlformats.org/wordprocessingml/2006/main" xmlns:w14="http://schemas.microsoft.com/office/word/2010/wordml" xmlns:w15="http://schemas.microsoft.com/office/word/2012/wordml" xmlns:w16cid="http://schemas.microsoft.com/office/word/2016/wordml/cid" xmlns:w16se="http://schemas.microsoft.com/office/word/2015/wordml/symex" xmlns:wpg="http://schemas.microsoft.com/office/word/2010/wordprocessingGroup" xmlns:wpi="http://schemas.microsoft.com/office/word/2010/wordprocessingInk" xmlns:wne="http://schemas.microsoft.com/office/word/2006/wordml" xmlns:wps="http://schemas.microsoft.com/office/word/2010/wordprocessingShape" mc:Ignorable="w14 w15 w16se w16cid wp14">
+<w:endnotes xmlns:wpc="http://schemas.microsoft.com/office/word/2010/wordprocessingCanvas" xmlns:cx="http://schemas.microsoft.com/office/drawing/2014/chartex" xmlns:cx1="http://schemas.microsoft.com/office/drawing/2015/9/8/chartex" xmlns:cx2="http://schemas.microsoft.com/office/drawing/2015/10/21/chartex" xmlns:cx3="http://schemas.microsoft.com/office/drawing/2016/5/9/chartex" xmlns:cx4="http://schemas.microsoft.com/office/drawing/2016/5/10/chartex" xmlns:cx5="http://schemas.microsoft.com/office/drawing/2016/5/11/chartex" xmlns:cx6="http://schemas.microsoft.com/office/drawing/2016/5/12/chartex" xmlns:cx7="http://schemas.microsoft.com/office/drawing/2016/5/13/chartex" xmlns:cx8="http://schemas.microsoft.com/office/drawing/2016/5/14/chartex" xmlns:mc="http://schemas.openxmlformats.org/markup-compatibility/2006" xmlns:aink="http://schemas.microsoft.com/office/drawing/2016/ink" xmlns:am3d="http://schemas.microsoft.com/office/drawing/2017/model3d" xmlns:o="urn:schemas-microsoft-com:office:office" xmlns:oel="http://schemas.microsoft.com/office/2019/extlst" xmlns:r="http://schemas.openxmlformats.org/officeDocument/2006/relationships" xmlns:m="http://schemas.openxmlformats.org/officeDocument/2006/math" xmlns:v="urn:schemas-microsoft-com:vml" xmlns:wp14="http://schemas.microsoft.com/office/word/2010/wordprocessingDrawing" xmlns:wp="http://schemas.openxmlformats.org/drawingml/2006/wordprocessingDrawing" xmlns:w10="urn:schemas-microsoft-com:office:word" xmlns:w="http://schemas.openxmlformats.org/wordprocessingml/2006/main" xmlns:w14="http://schemas.microsoft.com/office/word/2010/wordml" xmlns:w15="http://schemas.microsoft.com/office/word/2012/wordml" xmlns:w16cex="http://schemas.microsoft.com/office/word/2018/wordml/cex" xmlns:w16cid="http://schemas.microsoft.com/office/word/2016/wordml/cid" xmlns:w16="http://schemas.microsoft.com/office/word/2018/wordml" xmlns:w16du="http://schemas.microsoft.com/office/word/2023/wordml/word16du" xmlns:w16sdtdh="http://schemas.microsoft.com/office/word/2020/wordml/sdtdatahash" xmlns:w16sdtfl="http://schemas.microsoft.com/office/word/2024/wordml/sdtformatlock" xmlns:w16se="http://schemas.microsoft.com/office/word/2015/wordml/symex" xmlns:wpg="http://schemas.microsoft.com/office/word/2010/wordprocessingGroup" xmlns:wpi="http://schemas.microsoft.com/office/word/2010/wordprocessingInk" xmlns:wne="http://schemas.microsoft.com/office/word/2006/wordml" xmlns:wps="http://schemas.microsoft.com/office/word/2010/wordprocessingShape" mc:Ignorable="w14 w15 w16se w16cid w16 w16cex w16sdtdh w16sdtfl w16du wp14">
   <w:endnote w:type="separator" w:id="-1">
     <w:p>
       <w:pPr>
@@ -146,20 +160,26 @@
         <w:endnoteRef/>
       </w:r>
       <w:r>
-        <w:t xml:space="preserve"> My second </w:t>
-      </w:r>
-      <w:r>
-        <w:t>endnote</w:t>
-      </w:r>
-      <w:bookmarkStart w:id="0" w:name="_GoBack"/>
-      <w:bookmarkEnd w:id="0"/>
+        <w:t xml:space="preserve"> My second endnote</w:t>
+      </w:r>
+      <w:r>
+        <w:t xml:space="preserve"> with link </w:t>
+      </w:r>
+      <w:hyperlink r:id="rId1" w:history="1">
+        <w:r>
+          <w:rPr>
+            <w:rStyle w:val="Hyperlink"/>
+          </w:rPr>
+          <w:t>example</w:t>
+        </w:r>
+      </w:hyperlink>
     </w:p>
   </w:endnote>
 </w:endnotes>
 </file>
 
 <file path=word/footnotes.xml><?xml version="1.0" encoding="utf-8"?>
-<w:footnotes xmlns:wpc="http://schemas.microsoft.com/office/word/2010/wordprocessingCanvas" xmlns:cx="http://schemas.microsoft.com/office/drawing/2014/chartex" xmlns:cx1="http://schemas.microsoft.com/office/drawing/2015/9/8/chartex" xmlns:cx2="http://schemas.microsoft.com/office/drawing/2015/10/21/chartex" xmlns:cx3="http://schemas.microsoft.com/office/drawing/2016/5/9/chartex" xmlns:cx4="http://schemas.microsoft.com/office/drawing/2016/5/10/chartex" xmlns:cx5="http://schemas.microsoft.com/office/drawing/2016/5/11/chartex" xmlns:cx6="http://schemas.microsoft.com/office/drawing/2016/5/12/chartex" xmlns:cx7="http://schemas.microsoft.com/office/drawing/2016/5/13/chartex" xmlns:cx8="http://schemas.microsoft.com/office/drawing/2016/5/14/chartex" xmlns:mc="http://schemas.openxmlformats.org/markup-compatibility/2006" xmlns:aink="http://schemas.microsoft.com/office/drawing/2016/ink" xmlns:am3d="http://schemas.microsoft.com/office/drawing/2017/model3d" xmlns:o="urn:schemas-microsoft-com:office:office" xmlns:r="http://schemas.openxmlformats.org/officeDocument/2006/relationships" xmlns:m="http://schemas.openxmlformats.org/officeDocument/2006/math" xmlns:v="urn:schemas-microsoft-com:vml" xmlns:wp14="http://schemas.microsoft.com/office/word/2010/wordprocessingDrawing" xmlns:wp="http://schemas.openxmlformats.org/drawingml/2006/wordprocessingDrawing" xmlns:w10="urn:schemas-microsoft-com:office:word" xmlns:w="http://schemas.openxmlformats.org/wordprocessingml/2006/main" xmlns:w14="http://schemas.microsoft.com/office/word/2010/wordml" xmlns:w15="http://schemas.microsoft.com/office/word/2012/wordml" xmlns:w16cid="http://schemas.microsoft.com/office/word/2016/wordml/cid" xmlns:w16se="http://schemas.microsoft.com/office/word/2015/wordml/symex" xmlns:wpg="http://schemas.microsoft.com/office/word/2010/wordprocessingGroup" xmlns:wpi="http://schemas.microsoft.com/office/word/2010/wordprocessingInk" xmlns:wne="http://schemas.microsoft.com/office/word/2006/wordml" xmlns:wps="http://schemas.microsoft.com/office/word/2010/wordprocessingShape" mc:Ignorable="w14 w15 w16se w16cid wp14">
+<w:footnotes xmlns:wpc="http://schemas.microsoft.com/office/word/2010/wordprocessingCanvas" xmlns:cx="http://schemas.microsoft.com/office/drawing/2014/chartex" xmlns:cx1="http://schemas.microsoft.com/office/drawing/2015/9/8/chartex" xmlns:cx2="http://schemas.microsoft.com/office/drawing/2015/10/21/chartex" xmlns:cx3="http://schemas.microsoft.com/office/drawing/2016/5/9/chartex" xmlns:cx4="http://schemas.microsoft.com/office/drawing/2016/5/10/chartex" xmlns:cx5="http://schemas.microsoft.com/office/drawing/2016/5/11/chartex" xmlns:cx6="http://schemas.microsoft.com/office/drawing/2016/5/12/chartex" xmlns:cx7="http://schemas.microsoft.com/office/drawing/2016/5/13/chartex" xmlns:cx8="http://schemas.microsoft.com/office/drawing/2016/5/14/chartex" xmlns:mc="http://schemas.openxmlformats.org/markup-compatibility/2006" xmlns:aink="http://schemas.microsoft.com/office/drawing/2016/ink" xmlns:am3d="http://schemas.microsoft.com/office/drawing/2017/model3d" xmlns:o="urn:schemas-microsoft-com:office:office" xmlns:oel="http://schemas.microsoft.com/office/2019/extlst" xmlns:r="http://schemas.openxmlformats.org/officeDocument/2006/relationships" xmlns:m="http://schemas.openxmlformats.org/officeDocument/2006/math" xmlns:v="urn:schemas-microsoft-com:vml" xmlns:wp14="http://schemas.microsoft.com/office/word/2010/wordprocessingDrawing" xmlns:wp="http://schemas.openxmlformats.org/drawingml/2006/wordprocessingDrawing" xmlns:w10="urn:schemas-microsoft-com:office:word" xmlns:w="http://schemas.openxmlformats.org/wordprocessingml/2006/main" xmlns:w14="http://schemas.microsoft.com/office/word/2010/wordml" xmlns:w15="http://schemas.microsoft.com/office/word/2012/wordml" xmlns:w16cex="http://schemas.microsoft.com/office/word/2018/wordml/cex" xmlns:w16cid="http://schemas.microsoft.com/office/word/2016/wordml/cid" xmlns:w16="http://schemas.microsoft.com/office/word/2018/wordml" xmlns:w16du="http://schemas.microsoft.com/office/word/2023/wordml/word16du" xmlns:w16sdtdh="http://schemas.microsoft.com/office/word/2020/wordml/sdtdatahash" xmlns:w16sdtfl="http://schemas.microsoft.com/office/word/2024/wordml/sdtformatlock" xmlns:w16se="http://schemas.microsoft.com/office/word/2015/wordml/symex" xmlns:wpg="http://schemas.microsoft.com/office/word/2010/wordprocessingGroup" xmlns:wpi="http://schemas.microsoft.com/office/word/2010/wordprocessingInk" xmlns:wne="http://schemas.microsoft.com/office/word/2006/wordml" xmlns:wps="http://schemas.microsoft.com/office/word/2010/wordprocessingShape" mc:Ignorable="w14 w15 w16se w16cid w16 w16cex w16sdtdh w16sdtfl w16du wp14">
   <w:footnote w:type="separator" w:id="-1">
     <w:p>
       <w:pPr>
@@ -184,7 +204,7 @@
 </file>
 
 <file path=word/styles.xml><?xml version="1.0" encoding="utf-8"?>
-<w:styles xmlns:mc="http://schemas.openxmlformats.org/markup-compatibility/2006" xmlns:r="http://schemas.openxmlformats.org/officeDocument/2006/relationships" xmlns:w="http://schemas.openxmlformats.org/wordprocessingml/2006/main" xmlns:w14="http://schemas.microsoft.com/office/word/2010/wordml" xmlns:w15="http://schemas.microsoft.com/office/word/2012/wordml" xmlns:w16cid="http://schemas.microsoft.com/office/word/2016/wordml/cid" xmlns:w16se="http://schemas.microsoft.com/office/word/2015/wordml/symex" mc:Ignorable="w14 w15 w16se w16cid">
+<w:styles xmlns:mc="http://schemas.openxmlformats.org/markup-compatibility/2006" xmlns:r="http://schemas.openxmlformats.org/officeDocument/2006/relationships" xmlns:w="http://schemas.openxmlformats.org/wordprocessingml/2006/main" xmlns:w14="http://schemas.microsoft.com/office/word/2010/wordml" xmlns:w15="http://schemas.microsoft.com/office/word/2012/wordml" xmlns:w16cex="http://schemas.microsoft.com/office/word/2018/wordml/cex" xmlns:w16cid="http://schemas.microsoft.com/office/word/2016/wordml/cid" xmlns:w16="http://schemas.microsoft.com/office/word/2018/wordml" xmlns:w16du="http://schemas.microsoft.com/office/word/2023/wordml/word16du" xmlns:w16sdtdh="http://schemas.microsoft.com/office/word/2020/wordml/sdtdatahash" xmlns:w16sdtfl="http://schemas.microsoft.com/office/word/2024/wordml/sdtformatlock" xmlns:w16se="http://schemas.microsoft.com/office/word/2015/wordml/symex" mc:Ignorable="w14 w15 w16se w16cid w16 w16cex w16sdtdh w16sdtfl w16du">
   <w:docDefaults>
     <w:rPrDefault>
       <w:rPr>
@@ -306,6 +326,7 @@
     <w:lsdException w:name="HTML Sample" w:semiHidden="1" w:unhideWhenUsed="1"/>
     <w:lsdException w:name="HTML Typewriter" w:semiHidden="1" w:unhideWhenUsed="1"/>
     <w:lsdException w:name="HTML Variable" w:semiHidden="1" w:unhideWhenUsed="1"/>
+    <w:lsdException w:name="Normal Table" w:semiHidden="1" w:unhideWhenUsed="1"/>
     <w:lsdException w:name="annotation subject" w:semiHidden="1" w:unhideWhenUsed="1"/>
     <w:lsdException w:name="No List" w:semiHidden="1" w:unhideWhenUsed="1"/>
     <w:lsdException w:name="Outline List 1" w:semiHidden="1" w:unhideWhenUsed="1"/>
@@ -352,8 +373,10 @@
     <w:lsdException w:name="Table Subtle 2" w:semiHidden="1" w:unhideWhenUsed="1"/>
     <w:lsdException w:name="Table Web 1" w:semiHidden="1" w:unhideWhenUsed="1"/>
     <w:lsdException w:name="Table Web 2" w:semiHidden="1" w:unhideWhenUsed="1"/>
+    <w:lsdException w:name="Table Web 3" w:semiHidden="1" w:unhideWhenUsed="1"/>
     <w:lsdException w:name="Balloon Text" w:semiHidden="1" w:unhideWhenUsed="1"/>
     <w:lsdException w:name="Table Grid" w:uiPriority="39"/>
+    <w:lsdException w:name="Table Theme" w:semiHidden="1" w:unhideWhenUsed="1"/>
     <w:lsdException w:name="Placeholder Text" w:semiHidden="1"/>
     <w:lsdException w:name="No Spacing" w:uiPriority="1" w:qFormat="1"/>
     <w:lsdException w:name="Light Shading" w:uiPriority="60"/>
@@ -751,6 +774,29 @@
     <w:rsid w:val="00312CE9"/>
     <w:rPr>
       <w:vertAlign w:val="superscript"/>
+    </w:rPr>
+  </w:style>
+  <w:style w:type="character" w:styleId="Hyperlink">
+    <w:name w:val="Hyperlink"/>
+    <w:basedOn w:val="DefaultParagraphFont"/>
+    <w:uiPriority w:val="99"/>
+    <w:unhideWhenUsed/>
+    <w:rsid w:val="001E4B34"/>
+    <w:rPr>
+      <w:color w:val="0563C1" w:themeColor="hyperlink"/>
+      <w:u w:val="single"/>
+    </w:rPr>
+  </w:style>
+  <w:style w:type="character" w:styleId="UnresolvedMention">
+    <w:name w:val="Unresolved Mention"/>
+    <w:basedOn w:val="DefaultParagraphFont"/>
+    <w:uiPriority w:val="99"/>
+    <w:semiHidden/>
+    <w:unhideWhenUsed/>
+    <w:rsid w:val="001E4B34"/>
+    <w:rPr>
+      <w:color w:val="605E5C"/>
+      <w:shd w:val="clear" w:color="auto" w:fill="E1DFDD"/>
     </w:rPr>
   </w:style>
 </w:styles>

</xml_diff>